<commit_message>
New translations email t-1 [template] partner email – if rsvp no.docx (Chinese Traditional)
</commit_message>
<xml_diff>
--- a/public/email/crowdin/translations/zh/Email T-1 [TEMPLATE] Partner email – if RSVP no.docx
+++ b/public/email/crowdin/translations/zh/Email T-1 [TEMPLATE] Partner email – if RSVP no.docx
@@ -16,14 +16,14 @@
             <w:color w:val="1155cc"/>
             <w:u w:val="single"/>
           </w:rPr>
-          <w:t>英语</w:t>
+          <w:t>英語</w:t>
         </w:r>
       </w:hyperlink>
       <w:r>
         <w:rPr>
           <w:color w:val="ff0000"/>
         </w:rPr>
-        <w:t xml:space="preserve"> / 葡萄牙语 / 法语 / 泰语 / 越南语 / 西班牙语</w:t>
+        <w:t xml:space="preserve"> / 葡萄牙語 / 法語 / 泰語 / 越南語 / 西班牙語</w:t>
       </w:r>
     </w:p>
     <w:p>
@@ -45,7 +45,7 @@
         <w:pStyle w:val="P68B1DB1-Normal2"/>
       </w:pPr>
       <w:r>
-        <w:t>英语</w:t>
+        <w:t>英語</w:t>
       </w:r>
     </w:p>
     <w:p/>
@@ -93,7 +93,7 @@
               <w:rPr>
                 <w:b w:val="1"/>
               </w:rPr>
-              <w:t>简要</w:t>
+              <w:t>簡介</w:t>
             </w:r>
             <w:r>
               <w:t>:</w:t>
@@ -105,7 +105,7 @@
               <w:spacing w:line="240" w:lineRule="auto"/>
             </w:pPr>
             <w:r>
-              <w:t xml:space="preserve">发给那些在目标国家中回复不参加的合作伙伴的电子邮件。 通过 customer.io 发送</w:t>
+              <w:t xml:space="preserve">一封發送給在目標國家的已回覆拒絕的合作夥伴的電子郵件。 將通過 customer.io 發送</w:t>
             </w:r>
           </w:p>
           <w:p>
@@ -123,7 +123,7 @@
               <w:rPr>
                 <w:b w:val="1"/>
               </w:rPr>
-              <w:t>目标受众</w:t>
+              <w:t>目標受眾</w:t>
             </w:r>
             <w:r>
               <w:t>:</w:t>
@@ -135,7 +135,7 @@
               <w:spacing w:line="240" w:lineRule="auto"/>
             </w:pPr>
             <w:r>
-              <w:t>回应不参加的被邀请合作伙伴</w:t>
+              <w:t>已邀請的合作夥伴，回覆拒絕</w:t>
             </w:r>
           </w:p>
         </w:tc>
@@ -147,16 +147,16 @@
         <w:rPr>
           <w:b w:val="1"/>
         </w:rPr>
-        <w:t>主题行</w:t>
-      </w:r>
-      <w:r>
-        <w:t xml:space="preserve">: 想念您在 </w:t>
+        <w:t>主題行</w:t>
+      </w:r>
+      <w:r>
+        <w:t xml:space="preserve">: 想到您在 </w:t>
       </w:r>
       <w:r>
         <w:rPr>
           <w:highlight w:val="yellow"/>
         </w:rPr>
-        <w:t xml:space="preserve">[EVENT NAME]</w:t>
+        <w:t>[活動名稱]</w:t>
       </w:r>
       <w:r>
         <w:t xml:space="preserve"> 😔</w:t>
@@ -165,9 +165,6 @@
         <w:rPr>
           <w:highlight w:val="yellow"/>
         </w:rPr>
-        <w:t xml:space="preserve"> </w:t>
-      </w:r>
-      <w:r>
         <w:t xml:space="preserve"> </w:t>
       </w:r>
     </w:p>
@@ -182,13 +179,13 @@
         <w:pStyle w:val="P68B1DB1-Normal3"/>
       </w:pPr>
       <w:r>
-        <w:t xml:space="preserve">我们会想念您在 </w:t>
+        <w:t xml:space="preserve">我們會想念您在 </w:t>
       </w:r>
       <w:r>
         <w:rPr>
           <w:highlight w:val="yellow"/>
         </w:rPr>
-        <w:t xml:space="preserve">[EVENT NAME]</w:t>
+        <w:t>[活動名稱]</w:t>
       </w:r>
       <w:r>
         <w:t>！</w:t>
@@ -203,7 +200,7 @@
         <w:rPr>
           <w:highlight w:val="yellow"/>
         </w:rPr>
-        <w:t>[合作伙伴姓名]</w:t>
+        <w:t>[合作夥伴姓名]</w:t>
       </w:r>
       <w:r>
         <w:t xml:space="preserve">， </w:t>
@@ -215,16 +212,16 @@
         <w:spacing w:after="200" w:lineRule="auto"/>
       </w:pPr>
       <w:r>
-        <w:t xml:space="preserve">感谢您抽出时间回复我们关于即将举行的 </w:t>
+        <w:t xml:space="preserve">感謝您抽出時間回覆我們即將舉行的 </w:t>
       </w:r>
       <w:r>
         <w:rPr>
           <w:highlight w:val="yellow"/>
         </w:rPr>
-        <w:t xml:space="preserve">[EVENT NAME]</w:t>
-      </w:r>
-      <w:r>
-        <w:t xml:space="preserve"> 的邀请。 我们真的很期待在那里见到您。</w:t>
+        <w:t>[活動名稱]</w:t>
+      </w:r>
+      <w:r>
+        <w:t xml:space="preserve"> 邀請函。 我們真的非常期待在那裡見到您。</w:t>
       </w:r>
     </w:p>
     <w:p>
@@ -232,7 +229,7 @@
         <w:spacing w:after="200" w:lineRule="auto"/>
       </w:pPr>
       <w:r>
-        <w:t>尽管我们很失望无法见到您，但我们理解安排冲突和其他承诺有时会发生。</w:t>
+        <w:t>儘管我們為無法見到您而感到失望，但我們理解有時候會出現時間衝突和其他承諾。</w:t>
       </w:r>
     </w:p>
     <w:p>
@@ -240,7 +237,7 @@
         <w:spacing w:after="200" w:lineRule="auto"/>
       </w:pPr>
       <w:r>
-        <w:t xml:space="preserve">如果您愿意与我们分享，我们希望了解您为何回复不参加。 请回复此电子邮件，您的反馈将有助于我们改善活动规划流程，更好地为您服务。</w:t>
+        <w:t xml:space="preserve">如果您願意與我們分享，請告訴我們您拒絕的原因。 請回覆這封電子郵件，因為您的反饋可能幫助我們改善活動策劃流程，並在將來更好地為您服務。</w:t>
       </w:r>
     </w:p>
     <w:p>
@@ -248,7 +245,7 @@
         <w:spacing w:after="200" w:lineRule="auto"/>
       </w:pPr>
       <w:r>
-        <w:t xml:space="preserve">我们希望在未来的活动中见到您。 </w:t>
+        <w:t xml:space="preserve">我們希望在未來的活動中見到您。 </w:t>
       </w:r>
     </w:p>
     <w:p>
@@ -257,7 +254,7 @@
       </w:pPr>
       <w:commentRangeStart w:id="0"/>
       <w:r>
-        <w:t xml:space="preserve">如果有任何疑问，请通过 </w:t>
+        <w:t xml:space="preserve">如有任何疑問，請透過 </w:t>
       </w:r>
       <w:hyperlink r:id="rId7">
         <w:r>
@@ -265,7 +262,7 @@
             <w:color w:val="1155cc"/>
             <w:u w:val="single"/>
           </w:rPr>
-          <w:t>实时聊天</w:t>
+          <w:t>即時聊天</w:t>
         </w:r>
       </w:hyperlink>
       <w:r>
@@ -281,7 +278,7 @@
         </w:r>
       </w:hyperlink>
       <w:r>
-        <w:t xml:space="preserve"> 联系我们。 </w:t>
+        <w:t xml:space="preserve"> 與我們聯繫。 </w:t>
       </w:r>
     </w:p>
     <w:p>
@@ -289,22 +286,22 @@
         <w:spacing w:after="200" w:lineRule="auto"/>
       </w:pPr>
       <w:r>
-        <w:t xml:space="preserve">如果有任何疑问，请联系您的区域经理 </w:t>
+        <w:t xml:space="preserve">如有任何疑問，請聯絡您的區域經理 </w:t>
       </w:r>
       <w:r>
         <w:rPr>
           <w:highlight w:val="yellow"/>
         </w:rPr>
-        <w:t>[NAME]</w:t>
-      </w:r>
-      <w:r>
-        <w:t>，邮箱：</w:t>
+        <w:t>[姓名]</w:t>
+      </w:r>
+      <w:r>
+        <w:t>，電子郵件：</w:t>
       </w:r>
       <w:r>
         <w:rPr>
           <w:highlight w:val="yellow"/>
         </w:rPr>
-        <w:t xml:space="preserve">[EMAIL ADDRESS]</w:t>
+        <w:t>[電子郵件地址]</w:t>
       </w:r>
       <w:r>
         <w:t xml:space="preserve"> 或 </w:t>
@@ -313,7 +310,7 @@
         <w:rPr>
           <w:highlight w:val="yellow"/>
         </w:rPr>
-        <w:t xml:space="preserve">[WHATSAPP NO]</w:t>
+        <w:t xml:space="preserve">[WHATSAPP 號碼]</w:t>
       </w:r>
       <w:r>
         <w:t xml:space="preserve"> (WhatsApp)。 </w:t>
@@ -369,7 +366,7 @@
         <w:pStyle w:val="P68B1DB1-Normal4"/>
       </w:pPr>
       <w:r>
-        <w:t>选择其中一个</w:t>
+        <w:t>選擇任一</w:t>
       </w:r>
     </w:p>
   </w:comment>

</xml_diff>

<commit_message>
New translations email t-1 [template] partner email – if rsvp no.docx (Chinese Simplified)
</commit_message>
<xml_diff>
--- a/public/email/crowdin/translations/zh/Email T-1 [TEMPLATE] Partner email – if RSVP no.docx
+++ b/public/email/crowdin/translations/zh/Email T-1 [TEMPLATE] Partner email – if RSVP no.docx
@@ -16,14 +16,14 @@
             <w:color w:val="1155cc"/>
             <w:u w:val="single"/>
           </w:rPr>
-          <w:t>英語</w:t>
+          <w:t>英语</w:t>
         </w:r>
       </w:hyperlink>
       <w:r>
         <w:rPr>
           <w:color w:val="ff0000"/>
         </w:rPr>
-        <w:t xml:space="preserve"> / 葡萄牙語 / 法語 / 泰語 / 越南語 / 西班牙語</w:t>
+        <w:t xml:space="preserve"> / 葡萄牙语 / 法语 / 泰语 / 越南语 / 西班牙语</w:t>
       </w:r>
     </w:p>
     <w:p>
@@ -45,7 +45,7 @@
         <w:pStyle w:val="P68B1DB1-Normal2"/>
       </w:pPr>
       <w:r>
-        <w:t>英語</w:t>
+        <w:t>英语</w:t>
       </w:r>
     </w:p>
     <w:p/>
@@ -93,7 +93,7 @@
               <w:rPr>
                 <w:b w:val="1"/>
               </w:rPr>
-              <w:t>簡介</w:t>
+              <w:t>简要</w:t>
             </w:r>
             <w:r>
               <w:t>:</w:t>
@@ -105,7 +105,7 @@
               <w:spacing w:line="240" w:lineRule="auto"/>
             </w:pPr>
             <w:r>
-              <w:t xml:space="preserve">一封發送給在目標國家的已回覆拒絕的合作夥伴的電子郵件。 將通過 customer.io 發送</w:t>
+              <w:t xml:space="preserve">发给那些在目标国家中回复不参加的合作伙伴的电子邮件。 通过 customer.io 发送</w:t>
             </w:r>
           </w:p>
           <w:p>
@@ -123,7 +123,7 @@
               <w:rPr>
                 <w:b w:val="1"/>
               </w:rPr>
-              <w:t>目標受眾</w:t>
+              <w:t>目标受众</w:t>
             </w:r>
             <w:r>
               <w:t>:</w:t>
@@ -135,7 +135,7 @@
               <w:spacing w:line="240" w:lineRule="auto"/>
             </w:pPr>
             <w:r>
-              <w:t>已邀請的合作夥伴，回覆拒絕</w:t>
+              <w:t>回应不参加的被邀请合作伙伴</w:t>
             </w:r>
           </w:p>
         </w:tc>
@@ -147,16 +147,16 @@
         <w:rPr>
           <w:b w:val="1"/>
         </w:rPr>
-        <w:t>主題行</w:t>
-      </w:r>
-      <w:r>
-        <w:t xml:space="preserve">: 想到您在 </w:t>
+        <w:t>主题行</w:t>
+      </w:r>
+      <w:r>
+        <w:t xml:space="preserve">: 想念您在 </w:t>
       </w:r>
       <w:r>
         <w:rPr>
           <w:highlight w:val="yellow"/>
         </w:rPr>
-        <w:t>[活動名稱]</w:t>
+        <w:t xml:space="preserve">[EVENT NAME]</w:t>
       </w:r>
       <w:r>
         <w:t xml:space="preserve"> 😔</w:t>
@@ -165,6 +165,9 @@
         <w:rPr>
           <w:highlight w:val="yellow"/>
         </w:rPr>
+        <w:t xml:space="preserve"> </w:t>
+      </w:r>
+      <w:r>
         <w:t xml:space="preserve"> </w:t>
       </w:r>
     </w:p>
@@ -179,13 +182,13 @@
         <w:pStyle w:val="P68B1DB1-Normal3"/>
       </w:pPr>
       <w:r>
-        <w:t xml:space="preserve">我們會想念您在 </w:t>
+        <w:t xml:space="preserve">我们会想念您在 </w:t>
       </w:r>
       <w:r>
         <w:rPr>
           <w:highlight w:val="yellow"/>
         </w:rPr>
-        <w:t>[活動名稱]</w:t>
+        <w:t xml:space="preserve">[EVENT NAME]</w:t>
       </w:r>
       <w:r>
         <w:t>！</w:t>
@@ -200,7 +203,7 @@
         <w:rPr>
           <w:highlight w:val="yellow"/>
         </w:rPr>
-        <w:t>[合作夥伴姓名]</w:t>
+        <w:t>[合作伙伴姓名]</w:t>
       </w:r>
       <w:r>
         <w:t xml:space="preserve">， </w:t>
@@ -212,16 +215,16 @@
         <w:spacing w:after="200" w:lineRule="auto"/>
       </w:pPr>
       <w:r>
-        <w:t xml:space="preserve">感謝您抽出時間回覆我們即將舉行的 </w:t>
+        <w:t xml:space="preserve">感谢您抽出时间回复我们关于即将举行的 </w:t>
       </w:r>
       <w:r>
         <w:rPr>
           <w:highlight w:val="yellow"/>
         </w:rPr>
-        <w:t>[活動名稱]</w:t>
-      </w:r>
-      <w:r>
-        <w:t xml:space="preserve"> 邀請函。 我們真的非常期待在那裡見到您。</w:t>
+        <w:t xml:space="preserve">[EVENT NAME]</w:t>
+      </w:r>
+      <w:r>
+        <w:t xml:space="preserve"> 的邀请。 我们真的很期待在那里见到您。</w:t>
       </w:r>
     </w:p>
     <w:p>
@@ -229,7 +232,7 @@
         <w:spacing w:after="200" w:lineRule="auto"/>
       </w:pPr>
       <w:r>
-        <w:t>儘管我們為無法見到您而感到失望，但我們理解有時候會出現時間衝突和其他承諾。</w:t>
+        <w:t>尽管我们很失望无法见到您，但我们理解安排冲突和其他承诺有时会发生。</w:t>
       </w:r>
     </w:p>
     <w:p>
@@ -237,7 +240,7 @@
         <w:spacing w:after="200" w:lineRule="auto"/>
       </w:pPr>
       <w:r>
-        <w:t xml:space="preserve">如果您願意與我們分享，請告訴我們您拒絕的原因。 請回覆這封電子郵件，因為您的反饋可能幫助我們改善活動策劃流程，並在將來更好地為您服務。</w:t>
+        <w:t xml:space="preserve">如果您愿意与我们分享，我们希望了解您为何回复不参加。 请回复此电子邮件，您的反馈将有助于我们改善活动规划流程，更好地为您服务。</w:t>
       </w:r>
     </w:p>
     <w:p>
@@ -245,7 +248,7 @@
         <w:spacing w:after="200" w:lineRule="auto"/>
       </w:pPr>
       <w:r>
-        <w:t xml:space="preserve">我們希望在未來的活動中見到您。 </w:t>
+        <w:t xml:space="preserve">我们希望在未来的活动中见到您。 </w:t>
       </w:r>
     </w:p>
     <w:p>
@@ -254,7 +257,7 @@
       </w:pPr>
       <w:commentRangeStart w:id="0"/>
       <w:r>
-        <w:t xml:space="preserve">如有任何疑問，請透過 </w:t>
+        <w:t xml:space="preserve">如果有任何疑问，请通过 </w:t>
       </w:r>
       <w:hyperlink r:id="rId7">
         <w:r>
@@ -262,7 +265,7 @@
             <w:color w:val="1155cc"/>
             <w:u w:val="single"/>
           </w:rPr>
-          <w:t>即時聊天</w:t>
+          <w:t>实时聊天</w:t>
         </w:r>
       </w:hyperlink>
       <w:r>
@@ -278,7 +281,7 @@
         </w:r>
       </w:hyperlink>
       <w:r>
-        <w:t xml:space="preserve"> 與我們聯繫。 </w:t>
+        <w:t xml:space="preserve"> 联系我们。 </w:t>
       </w:r>
     </w:p>
     <w:p>
@@ -286,22 +289,22 @@
         <w:spacing w:after="200" w:lineRule="auto"/>
       </w:pPr>
       <w:r>
-        <w:t xml:space="preserve">如有任何疑問，請聯絡您的區域經理 </w:t>
+        <w:t xml:space="preserve">如果有任何疑问，请联系您的区域经理 </w:t>
       </w:r>
       <w:r>
         <w:rPr>
           <w:highlight w:val="yellow"/>
         </w:rPr>
-        <w:t>[姓名]</w:t>
-      </w:r>
-      <w:r>
-        <w:t>，電子郵件：</w:t>
+        <w:t>[NAME]</w:t>
+      </w:r>
+      <w:r>
+        <w:t>，邮箱：</w:t>
       </w:r>
       <w:r>
         <w:rPr>
           <w:highlight w:val="yellow"/>
         </w:rPr>
-        <w:t>[電子郵件地址]</w:t>
+        <w:t xml:space="preserve">[EMAIL ADDRESS]</w:t>
       </w:r>
       <w:r>
         <w:t xml:space="preserve"> 或 </w:t>
@@ -310,7 +313,7 @@
         <w:rPr>
           <w:highlight w:val="yellow"/>
         </w:rPr>
-        <w:t xml:space="preserve">[WHATSAPP 號碼]</w:t>
+        <w:t xml:space="preserve">[WHATSAPP NO]</w:t>
       </w:r>
       <w:r>
         <w:t xml:space="preserve"> (WhatsApp)。 </w:t>
@@ -366,7 +369,7 @@
         <w:pStyle w:val="P68B1DB1-Normal4"/>
       </w:pPr>
       <w:r>
-        <w:t>選擇任一</w:t>
+        <w:t>选择其中一个</w:t>
       </w:r>
     </w:p>
   </w:comment>

</xml_diff>